<commit_message>
Prueba de carga alternativa. Informe actualizado.
</commit_message>
<xml_diff>
--- a/informe_escalabilidad.docx
+++ b/informe_escalabilidad.docx
@@ -20,14 +20,6 @@
     </w:p>
     <w:p>
       <w:pPr>
-        <w:jc w:val="center"/>
-        <w:rPr>
-          <w:sz w:val="28"/>
-        </w:rPr>
-      </w:pPr>
-    </w:p>
-    <w:p>
-      <w:pPr>
         <w:rPr>
           <w:sz w:val="28"/>
         </w:rPr>
@@ -76,6 +68,13 @@
         </w:rPr>
         <w:t>La prueba a realizar analizará el impacto de la base de datos sobre la disponibilidad de la API.</w:t>
       </w:r>
+    </w:p>
+    <w:p>
+      <w:pPr>
+        <w:rPr>
+          <w:sz w:val="28"/>
+        </w:rPr>
+      </w:pPr>
     </w:p>
     <w:p>
       <w:pPr>
@@ -341,6 +340,510 @@
           <w:sz w:val="28"/>
         </w:rPr>
         <w:t xml:space="preserve"> cantidad de consultas simultáneas.</w:t>
+      </w:r>
+    </w:p>
+    <w:p>
+      <w:pPr>
+        <w:rPr>
+          <w:sz w:val="28"/>
+        </w:rPr>
+      </w:pPr>
+      <w:r>
+        <w:rPr>
+          <w:b/>
+          <w:sz w:val="28"/>
+        </w:rPr>
+        <w:t>Prueba</w:t>
+      </w:r>
+      <w:r>
+        <w:rPr>
+          <w:sz w:val="28"/>
+        </w:rPr>
+        <w:t>:</w:t>
+      </w:r>
+    </w:p>
+    <w:p>
+      <w:pPr>
+        <w:rPr>
+          <w:sz w:val="28"/>
+        </w:rPr>
+      </w:pPr>
+      <w:r>
+        <w:rPr>
+          <w:sz w:val="28"/>
+        </w:rPr>
+        <w:t>Realizaremos una prueba con Jmeter. La prueba tratar</w:t>
+      </w:r>
+      <w:r>
+        <w:rPr>
+          <w:sz w:val="28"/>
+        </w:rPr>
+        <w:t>á de reflejar el siguiente caso, donde se observan 3 grupos:</w:t>
+      </w:r>
+    </w:p>
+    <w:p>
+      <w:pPr>
+        <w:pStyle w:val="Prrafodelista"/>
+        <w:numPr>
+          <w:ilvl w:val="0"/>
+          <w:numId w:val="3"/>
+        </w:numPr>
+        <w:rPr>
+          <w:sz w:val="28"/>
+        </w:rPr>
+      </w:pPr>
+      <w:r>
+        <w:rPr>
+          <w:sz w:val="28"/>
+        </w:rPr>
+        <w:t xml:space="preserve">Grupo 1) </w:t>
+      </w:r>
+      <w:r>
+        <w:rPr>
+          <w:sz w:val="28"/>
+        </w:rPr>
+        <w:t>10 usuarios ingresan al sistema a lo largo de 5 segundos y realizan consultas sobre su usuario (perfil), ven sus juegos, piden u</w:t>
+      </w:r>
+      <w:r>
+        <w:rPr>
+          <w:sz w:val="28"/>
+        </w:rPr>
+        <w:t>n juego y luego suben ese juego.</w:t>
+      </w:r>
+    </w:p>
+    <w:p>
+      <w:pPr>
+        <w:pStyle w:val="Prrafodelista"/>
+        <w:numPr>
+          <w:ilvl w:val="0"/>
+          <w:numId w:val="3"/>
+        </w:numPr>
+        <w:rPr>
+          <w:sz w:val="28"/>
+        </w:rPr>
+      </w:pPr>
+      <w:r>
+        <w:rPr>
+          <w:sz w:val="28"/>
+        </w:rPr>
+        <w:t xml:space="preserve">Grupo 2) </w:t>
+      </w:r>
+      <w:r>
+        <w:rPr>
+          <w:sz w:val="28"/>
+        </w:rPr>
+        <w:t xml:space="preserve">Cada 15 segundos, ocurren picos de </w:t>
+      </w:r>
+      <w:r>
+        <w:rPr>
+          <w:sz w:val="28"/>
+        </w:rPr>
+        <w:t xml:space="preserve">15 </w:t>
+      </w:r>
+      <w:r>
+        <w:rPr>
+          <w:sz w:val="28"/>
+        </w:rPr>
+        <w:t>usuarios que ingresan a observar canciones y</w:t>
+      </w:r>
+      <w:r>
+        <w:rPr>
+          <w:sz w:val="28"/>
+        </w:rPr>
+        <w:t xml:space="preserve"> usuarios</w:t>
+      </w:r>
+      <w:r>
+        <w:rPr>
+          <w:sz w:val="28"/>
+        </w:rPr>
+        <w:t>.</w:t>
+      </w:r>
+    </w:p>
+    <w:p>
+      <w:pPr>
+        <w:pStyle w:val="Prrafodelista"/>
+        <w:numPr>
+          <w:ilvl w:val="0"/>
+          <w:numId w:val="3"/>
+        </w:numPr>
+        <w:rPr>
+          <w:sz w:val="28"/>
+        </w:rPr>
+      </w:pPr>
+      <w:r>
+        <w:rPr>
+          <w:sz w:val="28"/>
+        </w:rPr>
+        <w:t xml:space="preserve">Grupo 3) </w:t>
+      </w:r>
+      <w:r>
+        <w:rPr>
+          <w:sz w:val="28"/>
+        </w:rPr>
+        <w:t>Cada 7 segundos, un grupo de usuarios ingresa a e</w:t>
+      </w:r>
+      <w:r>
+        <w:rPr>
+          <w:sz w:val="28"/>
+        </w:rPr>
+        <w:t>scribir canciones en el sistema (se incluyen los respectivos fragmentos) en el sistema.</w:t>
+      </w:r>
+    </w:p>
+    <w:p>
+      <w:pPr>
+        <w:rPr>
+          <w:sz w:val="28"/>
+        </w:rPr>
+      </w:pPr>
+      <w:r>
+        <w:rPr>
+          <w:sz w:val="28"/>
+        </w:rPr>
+        <w:t>Cada acción realizada por los usuarios presenta una pequeña demora para tratar de representar de forma más realista al usuario que ingresa.</w:t>
+      </w:r>
+    </w:p>
+    <w:p>
+      <w:pPr>
+        <w:rPr>
+          <w:sz w:val="28"/>
+        </w:rPr>
+      </w:pPr>
+      <w:r>
+        <w:rPr>
+          <w:sz w:val="28"/>
+        </w:rPr>
+        <w:t>La prueba se repite indefinidamente (tratando de dar la apareciencia que los usuarios no se desconectan sino que se mantienen).</w:t>
+      </w:r>
+    </w:p>
+    <w:p>
+      <w:pPr>
+        <w:ind w:left="360"/>
+        <w:rPr>
+          <w:sz w:val="28"/>
+        </w:rPr>
+      </w:pPr>
+      <w:r>
+        <w:rPr>
+          <w:sz w:val="28"/>
+        </w:rPr>
+        <w:t>A continuación se ingresan los resultados:</w:t>
+      </w:r>
+    </w:p>
+    <w:p>
+      <w:pPr>
+        <w:jc w:val="center"/>
+        <w:rPr>
+          <w:sz w:val="28"/>
+        </w:rPr>
+      </w:pPr>
+      <w:r>
+        <w:rPr>
+          <w:noProof/>
+          <w:sz w:val="28"/>
+          <w:lang w:eastAsia="es-AR"/>
+        </w:rPr>
+        <w:drawing>
+          <wp:inline distT="0" distB="0" distL="0" distR="0">
+            <wp:extent cx="5938701" cy="957942"/>
+            <wp:effectExtent l="19050" t="0" r="4899" b="0"/>
+            <wp:docPr id="4" name="Imagen 4"/>
+            <wp:cNvGraphicFramePr>
+              <a:graphicFrameLocks xmlns:a="http://schemas.openxmlformats.org/drawingml/2006/main" noChangeAspect="1"/>
+            </wp:cNvGraphicFramePr>
+            <a:graphic xmlns:a="http://schemas.openxmlformats.org/drawingml/2006/main">
+              <a:graphicData uri="http://schemas.openxmlformats.org/drawingml/2006/picture">
+                <pic:pic xmlns:pic="http://schemas.openxmlformats.org/drawingml/2006/picture">
+                  <pic:nvPicPr>
+                    <pic:cNvPr id="0" name="Picture 4"/>
+                    <pic:cNvPicPr>
+                      <a:picLocks noChangeAspect="1" noChangeArrowheads="1"/>
+                    </pic:cNvPicPr>
+                  </pic:nvPicPr>
+                  <pic:blipFill>
+                    <a:blip r:embed="rId5"/>
+                    <a:srcRect/>
+                    <a:stretch>
+                      <a:fillRect/>
+                    </a:stretch>
+                  </pic:blipFill>
+                  <pic:spPr bwMode="auto">
+                    <a:xfrm>
+                      <a:off x="0" y="0"/>
+                      <a:ext cx="5935989" cy="957505"/>
+                    </a:xfrm>
+                    <a:prstGeom prst="rect">
+                      <a:avLst/>
+                    </a:prstGeom>
+                    <a:noFill/>
+                    <a:ln w="9525">
+                      <a:noFill/>
+                      <a:miter lim="800000"/>
+                      <a:headEnd/>
+                      <a:tailEnd/>
+                    </a:ln>
+                  </pic:spPr>
+                </pic:pic>
+              </a:graphicData>
+            </a:graphic>
+          </wp:inline>
+        </w:drawing>
+      </w:r>
+    </w:p>
+    <w:p>
+      <w:pPr>
+        <w:pStyle w:val="Prrafodelista"/>
+        <w:numPr>
+          <w:ilvl w:val="0"/>
+          <w:numId w:val="3"/>
+        </w:numPr>
+        <w:rPr>
+          <w:sz w:val="28"/>
+        </w:rPr>
+      </w:pPr>
+      <w:r>
+        <w:rPr>
+          <w:sz w:val="28"/>
+        </w:rPr>
+        <w:t>TRAERUSUARIO, TRAERJUEGOS, TRAERFRAGMENTOS Y GRABARJUEGOS pertenecen al grupo 1.</w:t>
+      </w:r>
+    </w:p>
+    <w:p>
+      <w:pPr>
+        <w:pStyle w:val="Prrafodelista"/>
+        <w:numPr>
+          <w:ilvl w:val="0"/>
+          <w:numId w:val="3"/>
+        </w:numPr>
+        <w:rPr>
+          <w:sz w:val="28"/>
+        </w:rPr>
+      </w:pPr>
+      <w:r>
+        <w:rPr>
+          <w:sz w:val="28"/>
+        </w:rPr>
+        <w:t>ESCRIBIR pertenece al grupo 3.</w:t>
+      </w:r>
+    </w:p>
+    <w:p>
+      <w:pPr>
+        <w:pStyle w:val="Prrafodelista"/>
+        <w:numPr>
+          <w:ilvl w:val="0"/>
+          <w:numId w:val="3"/>
+        </w:numPr>
+        <w:rPr>
+          <w:sz w:val="28"/>
+        </w:rPr>
+      </w:pPr>
+      <w:r>
+        <w:rPr>
+          <w:sz w:val="28"/>
+        </w:rPr>
+        <w:t>TRAERCANCIONES y VERMEJORES pertenecen al grupo 2.</w:t>
+      </w:r>
+    </w:p>
+    <w:p>
+      <w:pPr>
+        <w:rPr>
+          <w:sz w:val="28"/>
+        </w:rPr>
+      </w:pPr>
+      <w:r>
+        <w:rPr>
+          <w:sz w:val="28"/>
+        </w:rPr>
+        <w:lastRenderedPageBreak/>
+        <w:t xml:space="preserve">Puede observarse en la imagen que podemos mantener 3.1 operaciones/segundo con una tasa de error del </w:t>
+      </w:r>
+      <w:r>
+        <w:rPr>
+          <w:sz w:val="28"/>
+        </w:rPr>
+        <w:t>11</w:t>
+      </w:r>
+      <w:r>
+        <w:rPr>
+          <w:sz w:val="28"/>
+        </w:rPr>
+        <w:t>.</w:t>
+      </w:r>
+      <w:r>
+        <w:rPr>
+          <w:sz w:val="28"/>
+        </w:rPr>
+        <w:t>05</w:t>
+      </w:r>
+      <w:r>
+        <w:rPr>
+          <w:sz w:val="28"/>
+        </w:rPr>
+        <w:t>%.</w:t>
+      </w:r>
+    </w:p>
+    <w:p>
+      <w:pPr>
+        <w:rPr>
+          <w:sz w:val="28"/>
+        </w:rPr>
+      </w:pPr>
+      <w:r>
+        <w:rPr>
+          <w:sz w:val="28"/>
+        </w:rPr>
+        <w:t>Los principales focos de error son las escrituras (GRABARJUEGOS y ESCRIBIR, las cuales lockean sus tablas).</w:t>
+      </w:r>
+    </w:p>
+    <w:p>
+      <w:pPr>
+        <w:rPr>
+          <w:sz w:val="28"/>
+        </w:rPr>
+      </w:pPr>
+      <w:r>
+        <w:rPr>
+          <w:sz w:val="28"/>
+        </w:rPr>
+        <w:t xml:space="preserve">Además puede observarse que </w:t>
+      </w:r>
+      <w:r>
+        <w:rPr>
+          <w:sz w:val="28"/>
+        </w:rPr>
+        <w:t>VERMEJORES</w:t>
+      </w:r>
+      <w:r>
+        <w:rPr>
+          <w:sz w:val="28"/>
+        </w:rPr>
+        <w:t>,</w:t>
+      </w:r>
+      <w:r>
+        <w:rPr>
+          <w:sz w:val="28"/>
+        </w:rPr>
+        <w:t xml:space="preserve"> TRAERCANCIONES</w:t>
+      </w:r>
+      <w:r>
+        <w:rPr>
+          <w:sz w:val="28"/>
+        </w:rPr>
+        <w:t xml:space="preserve"> y TRAERFRAGMENTOS</w:t>
+      </w:r>
+      <w:r>
+        <w:rPr>
+          <w:sz w:val="28"/>
+        </w:rPr>
+        <w:t xml:space="preserve"> tienen un tiempo de ejecución bastante más alto que el de TRAERUSUARIO y TRAERJUEGOS (todas consultas).</w:t>
+      </w:r>
+      <w:r>
+        <w:rPr>
+          <w:sz w:val="28"/>
+        </w:rPr>
+        <w:t xml:space="preserve"> Traer fragmento es el más importante de estas consultas, ya que es la base del juego.</w:t>
+      </w:r>
+    </w:p>
+    <w:p>
+      <w:pPr>
+        <w:rPr>
+          <w:sz w:val="28"/>
+        </w:rPr>
+      </w:pPr>
+      <w:r>
+        <w:rPr>
+          <w:b/>
+          <w:sz w:val="28"/>
+        </w:rPr>
+        <w:t>Plan de mejora</w:t>
+      </w:r>
+      <w:r>
+        <w:rPr>
+          <w:sz w:val="28"/>
+        </w:rPr>
+        <w:t>:</w:t>
+      </w:r>
+    </w:p>
+    <w:p>
+      <w:pPr>
+        <w:rPr>
+          <w:sz w:val="28"/>
+        </w:rPr>
+      </w:pPr>
+      <w:r>
+        <w:rPr>
+          <w:sz w:val="28"/>
+        </w:rPr>
+        <w:t>Si bien SQLite es una bas</w:t>
+      </w:r>
+      <w:r>
+        <w:rPr>
+          <w:sz w:val="28"/>
+        </w:rPr>
+        <w:t>e de datos simple y útil para iniciar</w:t>
+      </w:r>
+      <w:r>
+        <w:rPr>
+          <w:sz w:val="28"/>
+        </w:rPr>
+        <w:t xml:space="preserve">, no </w:t>
+      </w:r>
+      <w:r>
+        <w:rPr>
+          <w:sz w:val="28"/>
+        </w:rPr>
+        <w:t>es lo suficientemente escalable, por lo que se propone pasar de SQLite a</w:t>
+      </w:r>
+      <w:r>
+        <w:rPr>
+          <w:sz w:val="28"/>
+        </w:rPr>
+        <w:t xml:space="preserve"> una base de datos más poderosa (mejor performance).</w:t>
+      </w:r>
+    </w:p>
+    <w:p>
+      <w:pPr>
+        <w:rPr>
+          <w:sz w:val="28"/>
+        </w:rPr>
+      </w:pPr>
+      <w:r>
+        <w:rPr>
+          <w:sz w:val="28"/>
+        </w:rPr>
+        <w:t>El objetivo: Observar si el reemplazo de la base de datos genera un cambio drástico o no, del rendimiento de las consultas y en consecuencia, el de la API.</w:t>
+      </w:r>
+    </w:p>
+    <w:p>
+      <w:pPr>
+        <w:rPr>
+          <w:sz w:val="28"/>
+        </w:rPr>
+      </w:pPr>
+      <w:r>
+        <w:rPr>
+          <w:sz w:val="28"/>
+        </w:rPr>
+        <w:t>La base de datos a la cual portar será MySQL.</w:t>
+      </w:r>
+    </w:p>
+    <w:p>
+      <w:pPr>
+        <w:rPr>
+          <w:sz w:val="28"/>
+        </w:rPr>
+      </w:pPr>
+      <w:r>
+        <w:rPr>
+          <w:b/>
+          <w:sz w:val="28"/>
+        </w:rPr>
+        <w:t>Aplicación de la mejora</w:t>
+      </w:r>
+      <w:r>
+        <w:rPr>
+          <w:sz w:val="28"/>
+        </w:rPr>
+        <w:t>:</w:t>
       </w:r>
     </w:p>
     <w:p>

</xml_diff>

<commit_message>
Reordenados los datos. Prueba de MARIADB. Informe avanzado
</commit_message>
<xml_diff>
--- a/informe_escalabilidad.docx
+++ b/informe_escalabilidad.docx
@@ -327,19 +327,20 @@
         <w:rPr>
           <w:sz w:val="28"/>
         </w:rPr>
-        <w:t xml:space="preserve">) y un pobre rendimiento al existir una </w:t>
-      </w:r>
-      <w:r>
-        <w:rPr>
-          <w:sz w:val="28"/>
-        </w:rPr>
-        <w:t>relativamente grande</w:t>
-      </w:r>
-      <w:r>
-        <w:rPr>
-          <w:sz w:val="28"/>
-        </w:rPr>
-        <w:t xml:space="preserve"> cantidad de consultas simultáneas.</w:t>
+        <w:t>) afectando a las próximas consultas (al ser casi simultáneas, el error podrá ser considerable).</w:t>
+      </w:r>
+    </w:p>
+    <w:p>
+      <w:pPr>
+        <w:rPr>
+          <w:sz w:val="28"/>
+        </w:rPr>
+      </w:pPr>
+      <w:r>
+        <w:rPr>
+          <w:sz w:val="28"/>
+        </w:rPr>
+        <w:t>Debe tenerse en cuenta, que nuestra API, necesitará una buena respuesta frente a escrituras, ya que al finalizar un juego, este debe grabarse en el sistema, además, muchos usuarios intentarán subir canciones nuevas que no se encuentren en el sistema.</w:t>
       </w:r>
     </w:p>
     <w:p>
@@ -604,6 +605,7 @@
         <w:rPr>
           <w:sz w:val="28"/>
         </w:rPr>
+        <w:lastRenderedPageBreak/>
         <w:t>TRAERUSUARIO, TRAERJUEGOS, TRAERFRAGMENTOS Y GRABARJUEGOS pertenecen al grupo 1.</w:t>
       </w:r>
     </w:p>
@@ -653,94 +655,462 @@
         <w:rPr>
           <w:sz w:val="28"/>
         </w:rPr>
+        <w:t xml:space="preserve">Puede observarse en la imagen que podemos mantener 3.1 operaciones/segundo con una tasa de error del </w:t>
+      </w:r>
+      <w:r>
+        <w:rPr>
+          <w:sz w:val="28"/>
+        </w:rPr>
+        <w:t>11</w:t>
+      </w:r>
+      <w:r>
+        <w:rPr>
+          <w:sz w:val="28"/>
+        </w:rPr>
+        <w:t>.</w:t>
+      </w:r>
+      <w:r>
+        <w:rPr>
+          <w:sz w:val="28"/>
+        </w:rPr>
+        <w:t>05</w:t>
+      </w:r>
+      <w:r>
+        <w:rPr>
+          <w:sz w:val="28"/>
+        </w:rPr>
+        <w:t>%.</w:t>
+      </w:r>
+    </w:p>
+    <w:p>
+      <w:pPr>
+        <w:rPr>
+          <w:sz w:val="28"/>
+        </w:rPr>
+      </w:pPr>
+      <w:r>
+        <w:rPr>
+          <w:sz w:val="28"/>
+        </w:rPr>
+        <w:t>Los principales focos de error son las escrituras (GRABARJUEGOS y ESCRIBIR, las cuales lockean sus tablas).</w:t>
+      </w:r>
+    </w:p>
+    <w:p>
+      <w:pPr>
+        <w:rPr>
+          <w:sz w:val="28"/>
+        </w:rPr>
+      </w:pPr>
+      <w:r>
+        <w:rPr>
+          <w:sz w:val="28"/>
+        </w:rPr>
+        <w:t xml:space="preserve">Además puede observarse que </w:t>
+      </w:r>
+      <w:r>
+        <w:rPr>
+          <w:sz w:val="28"/>
+        </w:rPr>
+        <w:t>VERMEJORES</w:t>
+      </w:r>
+      <w:r>
+        <w:rPr>
+          <w:sz w:val="28"/>
+        </w:rPr>
+        <w:t>,</w:t>
+      </w:r>
+      <w:r>
+        <w:rPr>
+          <w:sz w:val="28"/>
+        </w:rPr>
+        <w:t xml:space="preserve"> TRAERCANCIONES</w:t>
+      </w:r>
+      <w:r>
+        <w:rPr>
+          <w:sz w:val="28"/>
+        </w:rPr>
+        <w:t xml:space="preserve"> y TRAERFRAGMENTOS</w:t>
+      </w:r>
+      <w:r>
+        <w:rPr>
+          <w:sz w:val="28"/>
+        </w:rPr>
+        <w:t xml:space="preserve"> tienen un tiempo de ejecución bastante más alto que el de TRAERUSUARIO y TRAERJUEGOS (todas consultas).</w:t>
+      </w:r>
+      <w:r>
+        <w:rPr>
+          <w:sz w:val="28"/>
+        </w:rPr>
+        <w:t xml:space="preserve"> Traer fragmento es el más importante de estas consultas, ya que es la base del juego.</w:t>
+      </w:r>
+    </w:p>
+    <w:p>
+      <w:pPr>
+        <w:rPr>
+          <w:sz w:val="28"/>
+        </w:rPr>
+      </w:pPr>
+      <w:r>
+        <w:rPr>
+          <w:b/>
+          <w:sz w:val="28"/>
+        </w:rPr>
+        <w:t>Plan de mejora</w:t>
+      </w:r>
+      <w:r>
+        <w:rPr>
+          <w:sz w:val="28"/>
+        </w:rPr>
+        <w:t>:</w:t>
+      </w:r>
+    </w:p>
+    <w:p>
+      <w:pPr>
+        <w:rPr>
+          <w:sz w:val="28"/>
+        </w:rPr>
+      </w:pPr>
+      <w:r>
+        <w:rPr>
+          <w:sz w:val="28"/>
+        </w:rPr>
+        <w:t>Si bien SQLite es una bas</w:t>
+      </w:r>
+      <w:r>
+        <w:rPr>
+          <w:sz w:val="28"/>
+        </w:rPr>
+        <w:t>e de datos simple y útil para iniciar</w:t>
+      </w:r>
+      <w:r>
+        <w:rPr>
+          <w:sz w:val="28"/>
+        </w:rPr>
+        <w:t xml:space="preserve">, no </w:t>
+      </w:r>
+      <w:r>
+        <w:rPr>
+          <w:sz w:val="28"/>
+        </w:rPr>
+        <w:t>es lo suficientemente escalable</w:t>
+      </w:r>
+      <w:r>
+        <w:rPr>
+          <w:sz w:val="28"/>
+        </w:rPr>
+        <w:t xml:space="preserve"> para esta</w:t>
+      </w:r>
+      <w:r>
+        <w:rPr>
+          <w:sz w:val="28"/>
+        </w:rPr>
+        <w:t xml:space="preserve"> clase de</w:t>
+      </w:r>
+      <w:r>
+        <w:rPr>
+          <w:sz w:val="28"/>
+        </w:rPr>
+        <w:t xml:space="preserve"> aplicación (dado que sqlite lockea la base de datos ante cada escritura)</w:t>
+      </w:r>
+      <w:r>
+        <w:rPr>
+          <w:sz w:val="28"/>
+        </w:rPr>
+        <w:t>, por lo que se propone pasar de SQLite a</w:t>
+      </w:r>
+      <w:r>
+        <w:rPr>
+          <w:sz w:val="28"/>
+        </w:rPr>
+        <w:t xml:space="preserve"> una base de datos que permita concurrencia ante escrituras y lecturas.</w:t>
+      </w:r>
+    </w:p>
+    <w:p>
+      <w:pPr>
+        <w:rPr>
+          <w:sz w:val="28"/>
+        </w:rPr>
+      </w:pPr>
+      <w:r>
+        <w:rPr>
+          <w:sz w:val="28"/>
+        </w:rPr>
+        <w:t xml:space="preserve">El objetivo: Observar si el reemplazo de la base de datos genera un cambio drástico o no, del rendimiento de las consultas </w:t>
+      </w:r>
+      <w:r>
+        <w:rPr>
+          <w:sz w:val="28"/>
+        </w:rPr>
+        <w:t>y en consecuencia, el de la API, además de ver si el error disminuye.</w:t>
+      </w:r>
+    </w:p>
+    <w:p>
+      <w:pPr>
+        <w:rPr>
+          <w:sz w:val="28"/>
+        </w:rPr>
+      </w:pPr>
+      <w:r>
+        <w:rPr>
+          <w:sz w:val="28"/>
+        </w:rPr>
+        <w:t xml:space="preserve">La base de datos a la cual portar será </w:t>
+      </w:r>
+      <w:r>
+        <w:rPr>
+          <w:sz w:val="28"/>
+        </w:rPr>
+        <w:t>MariaDB</w:t>
+      </w:r>
+      <w:r>
+        <w:rPr>
+          <w:sz w:val="28"/>
+        </w:rPr>
+        <w:t>.</w:t>
+      </w:r>
+    </w:p>
+    <w:p>
+      <w:pPr>
+        <w:rPr>
+          <w:sz w:val="28"/>
+        </w:rPr>
+      </w:pPr>
+      <w:r>
+        <w:rPr>
+          <w:b/>
+          <w:sz w:val="28"/>
+        </w:rPr>
+        <w:t>Aplicación de la mejora</w:t>
+      </w:r>
+      <w:r>
+        <w:rPr>
+          <w:sz w:val="28"/>
+        </w:rPr>
+        <w:t>:</w:t>
+      </w:r>
+    </w:p>
+    <w:p>
+      <w:pPr>
+        <w:rPr>
+          <w:sz w:val="28"/>
+        </w:rPr>
+      </w:pPr>
+      <w:r>
+        <w:rPr>
+          <w:sz w:val="28"/>
+        </w:rPr>
+        <w:t>Luego de portar la base de datos a MariaDB se realizaron las mismas pruebas que antes, dando como resultado:</w:t>
+      </w:r>
+    </w:p>
+    <w:p>
+      <w:pPr>
+        <w:jc w:val="center"/>
+        <w:rPr>
+          <w:sz w:val="28"/>
+        </w:rPr>
+      </w:pPr>
+      <w:r>
+        <w:rPr>
+          <w:noProof/>
+          <w:sz w:val="28"/>
+          <w:lang w:eastAsia="es-AR"/>
+        </w:rPr>
         <w:lastRenderedPageBreak/>
-        <w:t xml:space="preserve">Puede observarse en la imagen que podemos mantener 3.1 operaciones/segundo con una tasa de error del </w:t>
-      </w:r>
-      <w:r>
-        <w:rPr>
-          <w:sz w:val="28"/>
-        </w:rPr>
-        <w:t>11</w:t>
-      </w:r>
-      <w:r>
-        <w:rPr>
-          <w:sz w:val="28"/>
-        </w:rPr>
-        <w:t>.</w:t>
-      </w:r>
-      <w:r>
-        <w:rPr>
-          <w:sz w:val="28"/>
-        </w:rPr>
-        <w:t>05</w:t>
-      </w:r>
-      <w:r>
-        <w:rPr>
-          <w:sz w:val="28"/>
-        </w:rPr>
-        <w:t>%.</w:t>
-      </w:r>
-    </w:p>
-    <w:p>
-      <w:pPr>
-        <w:rPr>
-          <w:sz w:val="28"/>
-        </w:rPr>
-      </w:pPr>
-      <w:r>
-        <w:rPr>
-          <w:sz w:val="28"/>
-        </w:rPr>
-        <w:t>Los principales focos de error son las escrituras (GRABARJUEGOS y ESCRIBIR, las cuales lockean sus tablas).</w:t>
-      </w:r>
-    </w:p>
-    <w:p>
-      <w:pPr>
-        <w:rPr>
-          <w:sz w:val="28"/>
-        </w:rPr>
-      </w:pPr>
-      <w:r>
-        <w:rPr>
-          <w:sz w:val="28"/>
-        </w:rPr>
-        <w:t xml:space="preserve">Además puede observarse que </w:t>
-      </w:r>
-      <w:r>
-        <w:rPr>
-          <w:sz w:val="28"/>
-        </w:rPr>
-        <w:t>VERMEJORES</w:t>
-      </w:r>
-      <w:r>
-        <w:rPr>
-          <w:sz w:val="28"/>
-        </w:rPr>
-        <w:t>,</w:t>
-      </w:r>
-      <w:r>
-        <w:rPr>
-          <w:sz w:val="28"/>
-        </w:rPr>
-        <w:t xml:space="preserve"> TRAERCANCIONES</w:t>
-      </w:r>
-      <w:r>
-        <w:rPr>
-          <w:sz w:val="28"/>
-        </w:rPr>
-        <w:t xml:space="preserve"> y TRAERFRAGMENTOS</w:t>
-      </w:r>
-      <w:r>
-        <w:rPr>
-          <w:sz w:val="28"/>
-        </w:rPr>
-        <w:t xml:space="preserve"> tienen un tiempo de ejecución bastante más alto que el de TRAERUSUARIO y TRAERJUEGOS (todas consultas).</w:t>
-      </w:r>
-      <w:r>
-        <w:rPr>
-          <w:sz w:val="28"/>
-        </w:rPr>
-        <w:t xml:space="preserve"> Traer fragmento es el más importante de estas consultas, ya que es la base del juego.</w:t>
+        <w:drawing>
+          <wp:inline distT="0" distB="0" distL="0" distR="0">
+            <wp:extent cx="5612130" cy="846022"/>
+            <wp:effectExtent l="19050" t="0" r="7620" b="0"/>
+            <wp:docPr id="2" name="Imagen 4"/>
+            <wp:cNvGraphicFramePr>
+              <a:graphicFrameLocks xmlns:a="http://schemas.openxmlformats.org/drawingml/2006/main" noChangeAspect="1"/>
+            </wp:cNvGraphicFramePr>
+            <a:graphic xmlns:a="http://schemas.openxmlformats.org/drawingml/2006/main">
+              <a:graphicData uri="http://schemas.openxmlformats.org/drawingml/2006/picture">
+                <pic:pic xmlns:pic="http://schemas.openxmlformats.org/drawingml/2006/picture">
+                  <pic:nvPicPr>
+                    <pic:cNvPr id="0" name="Picture 4"/>
+                    <pic:cNvPicPr>
+                      <a:picLocks noChangeAspect="1" noChangeArrowheads="1"/>
+                    </pic:cNvPicPr>
+                  </pic:nvPicPr>
+                  <pic:blipFill>
+                    <a:blip r:embed="rId6"/>
+                    <a:srcRect/>
+                    <a:stretch>
+                      <a:fillRect/>
+                    </a:stretch>
+                  </pic:blipFill>
+                  <pic:spPr bwMode="auto">
+                    <a:xfrm>
+                      <a:off x="0" y="0"/>
+                      <a:ext cx="5612130" cy="846022"/>
+                    </a:xfrm>
+                    <a:prstGeom prst="rect">
+                      <a:avLst/>
+                    </a:prstGeom>
+                    <a:noFill/>
+                    <a:ln w="9525">
+                      <a:noFill/>
+                      <a:miter lim="800000"/>
+                      <a:headEnd/>
+                      <a:tailEnd/>
+                    </a:ln>
+                  </pic:spPr>
+                </pic:pic>
+              </a:graphicData>
+            </a:graphic>
+          </wp:inline>
+        </w:drawing>
+      </w:r>
+    </w:p>
+    <w:p>
+      <w:pPr>
+        <w:rPr>
+          <w:sz w:val="28"/>
+        </w:rPr>
+      </w:pPr>
+      <w:r>
+        <w:rPr>
+          <w:sz w:val="28"/>
+        </w:rPr>
+        <w:t>(Escribir fue separado en 2 requests distintos, debido a un error en la llamada desde Jmeter).</w:t>
+      </w:r>
+    </w:p>
+    <w:p>
+      <w:pPr>
+        <w:rPr>
+          <w:sz w:val="28"/>
+        </w:rPr>
+      </w:pPr>
+    </w:p>
+    <w:p>
+      <w:pPr>
+        <w:rPr>
+          <w:sz w:val="28"/>
+        </w:rPr>
+      </w:pPr>
+      <w:r>
+        <w:rPr>
+          <w:sz w:val="28"/>
+        </w:rPr>
+        <w:t>Como se puede observar, el error se redujo en casi un 10%, logrando que ahora podamos hacer 0.4 consultas correctas extra por segundo (24 consultas más por minuto).</w:t>
+      </w:r>
+    </w:p>
+    <w:p>
+      <w:pPr>
+        <w:rPr>
+          <w:sz w:val="28"/>
+        </w:rPr>
+      </w:pPr>
+      <w:r>
+        <w:rPr>
+          <w:sz w:val="28"/>
+        </w:rPr>
+        <w:t>[GRABARJUEGOS presenta un leve error, debido a un problema con el TIMESTAMP que no es reconocido correctamente para la clave primaria, suponemos, que de no ocurrir este problema, el error sería casi nulo]</w:t>
+      </w:r>
+    </w:p>
+    <w:p>
+      <w:pPr>
+        <w:rPr>
+          <w:sz w:val="28"/>
+        </w:rPr>
+      </w:pPr>
+      <w:r>
+        <w:rPr>
+          <w:sz w:val="28"/>
+        </w:rPr>
+        <w:t>Además, ahora que la base no se lockea, l</w:t>
+      </w:r>
+      <w:r>
+        <w:rPr>
+          <w:sz w:val="28"/>
+        </w:rPr>
+        <w:t>as lecturas ya no son fuente de errores (100% éxito).</w:t>
+      </w:r>
+    </w:p>
+    <w:p>
+      <w:pPr>
+        <w:rPr>
+          <w:sz w:val="28"/>
+        </w:rPr>
+      </w:pPr>
+      <w:r>
+        <w:rPr>
+          <w:sz w:val="28"/>
+        </w:rPr>
+        <w:t>A continuación, se agrega una prueba con una base de usuarios mayor (casi un 50% más en cada grupo).</w:t>
+      </w:r>
+    </w:p>
+    <w:p>
+      <w:pPr>
+        <w:rPr>
+          <w:sz w:val="28"/>
+        </w:rPr>
+      </w:pPr>
+      <w:r>
+        <w:rPr>
+          <w:noProof/>
+          <w:sz w:val="28"/>
+          <w:lang w:eastAsia="es-AR"/>
+        </w:rPr>
+        <w:drawing>
+          <wp:inline distT="0" distB="0" distL="0" distR="0">
+            <wp:extent cx="5786301" cy="990600"/>
+            <wp:effectExtent l="19050" t="0" r="4899" b="0"/>
+            <wp:docPr id="7" name="Imagen 7"/>
+            <wp:cNvGraphicFramePr>
+              <a:graphicFrameLocks xmlns:a="http://schemas.openxmlformats.org/drawingml/2006/main" noChangeAspect="1"/>
+            </wp:cNvGraphicFramePr>
+            <a:graphic xmlns:a="http://schemas.openxmlformats.org/drawingml/2006/main">
+              <a:graphicData uri="http://schemas.openxmlformats.org/drawingml/2006/picture">
+                <pic:pic xmlns:pic="http://schemas.openxmlformats.org/drawingml/2006/picture">
+                  <pic:nvPicPr>
+                    <pic:cNvPr id="0" name="Picture 7"/>
+                    <pic:cNvPicPr>
+                      <a:picLocks noChangeAspect="1" noChangeArrowheads="1"/>
+                    </pic:cNvPicPr>
+                  </pic:nvPicPr>
+                  <pic:blipFill>
+                    <a:blip r:embed="rId7"/>
+                    <a:srcRect/>
+                    <a:stretch>
+                      <a:fillRect/>
+                    </a:stretch>
+                  </pic:blipFill>
+                  <pic:spPr bwMode="auto">
+                    <a:xfrm>
+                      <a:off x="0" y="0"/>
+                      <a:ext cx="5783035" cy="990041"/>
+                    </a:xfrm>
+                    <a:prstGeom prst="rect">
+                      <a:avLst/>
+                    </a:prstGeom>
+                    <a:noFill/>
+                    <a:ln w="9525">
+                      <a:noFill/>
+                      <a:miter lim="800000"/>
+                      <a:headEnd/>
+                      <a:tailEnd/>
+                    </a:ln>
+                  </pic:spPr>
+                </pic:pic>
+              </a:graphicData>
+            </a:graphic>
+          </wp:inline>
+        </w:drawing>
+      </w:r>
+    </w:p>
+    <w:p>
+      <w:pPr>
+        <w:rPr>
+          <w:sz w:val="28"/>
+        </w:rPr>
+      </w:pPr>
+      <w:r>
+        <w:rPr>
+          <w:sz w:val="28"/>
+        </w:rPr>
+        <w:t>Al igual que antes, el error es despreciable.</w:t>
       </w:r>
     </w:p>
     <w:p>
@@ -754,7 +1124,7 @@
           <w:b/>
           <w:sz w:val="28"/>
         </w:rPr>
-        <w:t>Plan de mejora</w:t>
+        <w:t>Conclusiones</w:t>
       </w:r>
       <w:r>
         <w:rPr>
@@ -773,85 +1143,20 @@
         <w:rPr>
           <w:sz w:val="28"/>
         </w:rPr>
-        <w:t>Si bien SQLite es una bas</w:t>
-      </w:r>
-      <w:r>
-        <w:rPr>
-          <w:sz w:val="28"/>
-        </w:rPr>
-        <w:t>e de datos simple y útil para iniciar</w:t>
-      </w:r>
-      <w:r>
-        <w:rPr>
-          <w:sz w:val="28"/>
-        </w:rPr>
-        <w:t xml:space="preserve">, no </w:t>
-      </w:r>
-      <w:r>
-        <w:rPr>
-          <w:sz w:val="28"/>
-        </w:rPr>
-        <w:t>es lo suficientemente escalable, por lo que se propone pasar de SQLite a</w:t>
-      </w:r>
-      <w:r>
-        <w:rPr>
-          <w:sz w:val="28"/>
-        </w:rPr>
-        <w:t xml:space="preserve"> una base de datos más poderosa (mejor performance).</w:t>
-      </w:r>
-    </w:p>
-    <w:p>
-      <w:pPr>
-        <w:rPr>
-          <w:sz w:val="28"/>
-        </w:rPr>
-      </w:pPr>
-      <w:r>
-        <w:rPr>
-          <w:sz w:val="28"/>
-        </w:rPr>
-        <w:t>El objetivo: Observar si el reemplazo de la base de datos genera un cambio drástico o no, del rendimiento de las consultas y en consecuencia, el de la API.</w:t>
-      </w:r>
-    </w:p>
-    <w:p>
-      <w:pPr>
-        <w:rPr>
-          <w:sz w:val="28"/>
-        </w:rPr>
-      </w:pPr>
-      <w:r>
-        <w:rPr>
-          <w:sz w:val="28"/>
-        </w:rPr>
-        <w:t>La base de datos a la cual portar será MySQL.</w:t>
-      </w:r>
-    </w:p>
-    <w:p>
-      <w:pPr>
-        <w:rPr>
-          <w:sz w:val="28"/>
-        </w:rPr>
-      </w:pPr>
-      <w:r>
-        <w:rPr>
-          <w:b/>
-          <w:sz w:val="28"/>
-        </w:rPr>
-        <w:t>Aplicación de la mejora</w:t>
-      </w:r>
-      <w:r>
-        <w:rPr>
-          <w:sz w:val="28"/>
-        </w:rPr>
-        <w:t>:</w:t>
-      </w:r>
-    </w:p>
-    <w:p>
-      <w:pPr>
-        <w:rPr>
-          <w:sz w:val="28"/>
-        </w:rPr>
-      </w:pPr>
+        <w:t xml:space="preserve">El cambio de una BD que soporta poca concurrencia a una BD más profesional que si la soporta, nos ha permitido reducir considerablemente la tasa de error, por ende, </w:t>
+      </w:r>
+      <w:r>
+        <w:rPr>
+          <w:sz w:val="28"/>
+        </w:rPr>
+        <w:t>mejorar</w:t>
+      </w:r>
+      <w:r>
+        <w:rPr>
+          <w:sz w:val="28"/>
+        </w:rPr>
+        <w:t xml:space="preserve"> la disponibilidad de nuestra API al no tener que volver a hacer requests cada vez que la base de datos falla.</w:t>
+      </w:r>
     </w:p>
     <w:sectPr>
       <w:pgSz w:w="12240" w:h="15840"/>

</xml_diff>